<commit_message>
Ready UI for show items, imported torret models and document design updated
</commit_message>
<xml_diff>
--- a/Document Design.docx
+++ b/Document Design.docx
@@ -198,6 +198,7 @@
                                       <w:dataBinding w:prefixMappings="xmlns:ns0='http://purl.org/dc/elements/1.1/' xmlns:ns1='http://schemas.openxmlformats.org/package/2006/metadata/core-properties' " w:xpath="/ns1:coreProperties[1]/ns0:title[1]" w:storeItemID="{6C3C8BC8-F283-45AE-878A-BAB7291924A1}"/>
                                       <w:text/>
                                     </w:sdtPr>
+                                    <w:sdtEndPr/>
                                     <w:sdtContent>
                                       <w:r>
                                         <w:rPr>
@@ -368,6 +369,7 @@
                                 <w:dataBinding w:prefixMappings="xmlns:ns0='http://purl.org/dc/elements/1.1/' xmlns:ns1='http://schemas.openxmlformats.org/package/2006/metadata/core-properties' " w:xpath="/ns1:coreProperties[1]/ns0:title[1]" w:storeItemID="{6C3C8BC8-F283-45AE-878A-BAB7291924A1}"/>
                                 <w:text/>
                               </w:sdtPr>
+                              <w:sdtEndPr/>
                               <w:sdtContent>
                                 <w:r>
                                   <w:rPr>
@@ -470,6 +472,7 @@
                                     <w:dataBinding w:prefixMappings="xmlns:ns0='http://schemas.openxmlformats.org/officeDocument/2006/extended-properties' " w:xpath="/ns0:Properties[1]/ns0:Company[1]" w:storeItemID="{6668398D-A668-4E3E-A5EB-62B293D839F1}"/>
                                     <w:text/>
                                   </w:sdtPr>
+                                  <w:sdtEndPr/>
                                   <w:sdtContent>
                                     <w:r>
                                       <w:rPr>
@@ -514,6 +517,7 @@
                                     <w:dataBinding w:prefixMappings="xmlns:ns0='http://schemas.microsoft.com/office/2006/coverPageProps' " w:xpath="/ns0:CoverPageProperties[1]/ns0:CompanyAddress[1]" w:storeItemID="{55AF091B-3C7A-41E3-B477-F2FDAA23CFDA}"/>
                                     <w:text/>
                                   </w:sdtPr>
+                                  <w:sdtEndPr/>
                                   <w:sdtContent>
                                     <w:r>
                                       <w:rPr>
@@ -578,6 +582,7 @@
                               <w:dataBinding w:prefixMappings="xmlns:ns0='http://schemas.openxmlformats.org/officeDocument/2006/extended-properties' " w:xpath="/ns0:Properties[1]/ns0:Company[1]" w:storeItemID="{6668398D-A668-4E3E-A5EB-62B293D839F1}"/>
                               <w:text/>
                             </w:sdtPr>
+                            <w:sdtEndPr/>
                             <w:sdtContent>
                               <w:r>
                                 <w:rPr>
@@ -622,6 +627,7 @@
                               <w:dataBinding w:prefixMappings="xmlns:ns0='http://schemas.microsoft.com/office/2006/coverPageProps' " w:xpath="/ns0:CoverPageProperties[1]/ns0:CompanyAddress[1]" w:storeItemID="{55AF091B-3C7A-41E3-B477-F2FDAA23CFDA}"/>
                               <w:text/>
                             </w:sdtPr>
+                            <w:sdtEndPr/>
                             <w:sdtContent>
                               <w:r>
                                 <w:rPr>
@@ -719,6 +725,7 @@
                                   <w:dataBinding w:prefixMappings="xmlns:ns0='http://purl.org/dc/elements/1.1/' xmlns:ns1='http://schemas.openxmlformats.org/package/2006/metadata/core-properties' " w:xpath="/ns1:coreProperties[1]/ns0:subject[1]" w:storeItemID="{6C3C8BC8-F283-45AE-878A-BAB7291924A1}"/>
                                   <w:text/>
                                 </w:sdtPr>
+                                <w:sdtEndPr/>
                                 <w:sdtContent>
                                   <w:p>
                                     <w:pPr>
@@ -775,6 +782,7 @@
                                   <w:dataBinding w:prefixMappings="xmlns:ns0='http://purl.org/dc/elements/1.1/' xmlns:ns1='http://schemas.openxmlformats.org/package/2006/metadata/core-properties' " w:xpath="/ns1:coreProperties[1]/ns0:creator[1]" w:storeItemID="{6C3C8BC8-F283-45AE-878A-BAB7291924A1}"/>
                                   <w:text/>
                                 </w:sdtPr>
+                                <w:sdtEndPr/>
                                 <w:sdtContent>
                                   <w:p>
                                     <w:pPr>
@@ -838,6 +846,7 @@
                             <w:dataBinding w:prefixMappings="xmlns:ns0='http://purl.org/dc/elements/1.1/' xmlns:ns1='http://schemas.openxmlformats.org/package/2006/metadata/core-properties' " w:xpath="/ns1:coreProperties[1]/ns0:subject[1]" w:storeItemID="{6C3C8BC8-F283-45AE-878A-BAB7291924A1}"/>
                             <w:text/>
                           </w:sdtPr>
+                          <w:sdtEndPr/>
                           <w:sdtContent>
                             <w:p>
                               <w:pPr>
@@ -894,6 +903,7 @@
                             <w:dataBinding w:prefixMappings="xmlns:ns0='http://purl.org/dc/elements/1.1/' xmlns:ns1='http://schemas.openxmlformats.org/package/2006/metadata/core-properties' " w:xpath="/ns1:coreProperties[1]/ns0:creator[1]" w:storeItemID="{6C3C8BC8-F283-45AE-878A-BAB7291924A1}"/>
                             <w:text/>
                           </w:sdtPr>
+                          <w:sdtEndPr/>
                           <w:sdtContent>
                             <w:p>
                               <w:pPr>
@@ -1011,6 +1021,7 @@
                                     <w:calendar w:val="gregorian"/>
                                   </w:date>
                                 </w:sdtPr>
+                                <w:sdtEndPr/>
                                 <w:sdtContent>
                                   <w:p>
                                     <w:pPr>
@@ -1077,6 +1088,7 @@
                               <w:calendar w:val="gregorian"/>
                             </w:date>
                           </w:sdtPr>
+                          <w:sdtEndPr/>
                           <w:sdtContent>
                             <w:p>
                               <w:pPr>
@@ -1119,6 +1131,10 @@
     <w:sdt>
       <w:sdtPr>
         <w:rPr>
+          <w:rFonts w:asciiTheme="minorHAnsi" w:eastAsiaTheme="minorEastAsia" w:hAnsiTheme="minorHAnsi" w:cstheme="minorBidi"/>
+          <w:color w:val="auto"/>
+          <w:sz w:val="22"/>
+          <w:szCs w:val="22"/>
           <w:lang w:val="es-ES"/>
         </w:rPr>
         <w:id w:val="1728489400"/>
@@ -1129,12 +1145,8 @@
       </w:sdtPr>
       <w:sdtEndPr>
         <w:rPr>
-          <w:rFonts w:asciiTheme="minorHAnsi" w:eastAsiaTheme="minorEastAsia" w:hAnsiTheme="minorHAnsi" w:cstheme="minorBidi"/>
           <w:b/>
           <w:bCs/>
-          <w:color w:val="auto"/>
-          <w:sz w:val="22"/>
-          <w:szCs w:val="22"/>
         </w:rPr>
       </w:sdtEndPr>
       <w:sdtContent>
@@ -2736,9 +2748,611 @@
         <w:rPr>
           <w:lang w:val="es-ES"/>
         </w:rPr>
-        <w:t xml:space="preserve"> de armas</w:t>
+        <w:t xml:space="preserve"> de </w:t>
       </w:r>
       <w:bookmarkEnd w:id="8"/>
+      <w:r>
+        <w:rPr>
+          <w:lang w:val="es-ES"/>
+        </w:rPr>
+        <w:t>armas y defensas</w:t>
+      </w:r>
+    </w:p>
+    <w:p>
+      <w:pPr>
+        <w:rPr>
+          <w:lang w:val="es-ES"/>
+        </w:rPr>
+      </w:pPr>
+    </w:p>
+    <w:p>
+      <w:pPr>
+        <w:pStyle w:val="Ttulo2"/>
+        <w:rPr>
+          <w:u w:val="single"/>
+          <w:lang w:val="es-ES"/>
+        </w:rPr>
+      </w:pPr>
+      <w:r>
+        <w:rPr>
+          <w:lang w:val="es-ES"/>
+        </w:rPr>
+        <w:t>Descripción</w:t>
+      </w:r>
+    </w:p>
+    <w:p>
+      <w:pPr>
+        <w:rPr>
+          <w:lang w:val="es-ES"/>
+        </w:rPr>
+      </w:pPr>
+      <w:r>
+        <w:rPr>
+          <w:lang w:val="es-ES"/>
+        </w:rPr>
+        <w:t>Se emplea el TDA cola para la obtención y colocación de armas y defensas durante el juego. El juego lanzará una nueva arma o defensa al azar la cual se almacena en una cola y el jugador deberá respetar la estructura cola para hacer uso desde el primero llegado hacia los más recientes.</w:t>
+      </w:r>
+    </w:p>
+    <w:p>
+      <w:pPr>
+        <w:rPr>
+          <w:lang w:val="es-ES"/>
+        </w:rPr>
+      </w:pPr>
+    </w:p>
+    <w:p>
+      <w:pPr>
+        <w:pStyle w:val="Ttulo2"/>
+        <w:rPr>
+          <w:lang w:val="es-ES"/>
+        </w:rPr>
+      </w:pPr>
+      <w:r>
+        <w:rPr>
+          <w:lang w:val="es-ES"/>
+        </w:rPr>
+        <w:t>Tipo de ítems</w:t>
+      </w:r>
+    </w:p>
+    <w:p>
+      <w:pPr>
+        <w:pStyle w:val="Ttulo3"/>
+        <w:rPr>
+          <w:lang w:val="es-ES"/>
+        </w:rPr>
+      </w:pPr>
+      <w:r>
+        <w:rPr>
+          <w:lang w:val="es-ES"/>
+        </w:rPr>
+        <w:t>Torreta 1</w:t>
+      </w:r>
+      <w:r>
+        <w:rPr>
+          <w:lang w:val="es-ES"/>
+        </w:rPr>
+        <w:t xml:space="preserve"> (4)</w:t>
+      </w:r>
+    </w:p>
+    <w:p>
+      <w:pPr>
+        <w:rPr>
+          <w:lang w:val="es-ES"/>
+        </w:rPr>
+      </w:pPr>
+      <w:r>
+        <w:rPr>
+          <w:noProof/>
+          <w:lang w:val="es-ES"/>
+        </w:rPr>
+        <w:drawing>
+          <wp:anchor distT="0" distB="0" distL="114300" distR="114300" simplePos="0" relativeHeight="251668480" behindDoc="0" locked="0" layoutInCell="1" allowOverlap="1" wp14:anchorId="09D07262" wp14:editId="678626E0">
+            <wp:simplePos x="0" y="0"/>
+            <wp:positionH relativeFrom="margin">
+              <wp:posOffset>2062480</wp:posOffset>
+            </wp:positionH>
+            <wp:positionV relativeFrom="paragraph">
+              <wp:posOffset>255123</wp:posOffset>
+            </wp:positionV>
+            <wp:extent cx="1487512" cy="1687045"/>
+            <wp:effectExtent l="0" t="0" r="0" b="0"/>
+            <wp:wrapNone/>
+            <wp:docPr id="2" name="Imagen 2"/>
+            <wp:cNvGraphicFramePr>
+              <a:graphicFrameLocks xmlns:a="http://schemas.openxmlformats.org/drawingml/2006/main" noChangeAspect="1"/>
+            </wp:cNvGraphicFramePr>
+            <a:graphic xmlns:a="http://schemas.openxmlformats.org/drawingml/2006/main">
+              <a:graphicData uri="http://schemas.openxmlformats.org/drawingml/2006/picture">
+                <pic:pic xmlns:pic="http://schemas.openxmlformats.org/drawingml/2006/picture">
+                  <pic:nvPicPr>
+                    <pic:cNvPr id="0" name="Picture 1"/>
+                    <pic:cNvPicPr>
+                      <a:picLocks noChangeAspect="1" noChangeArrowheads="1"/>
+                    </pic:cNvPicPr>
+                  </pic:nvPicPr>
+                  <pic:blipFill>
+                    <a:blip r:embed="rId10">
+                      <a:extLst>
+                        <a:ext uri="{28A0092B-C50C-407E-A947-70E740481C1C}">
+                          <a14:useLocalDpi xmlns:a14="http://schemas.microsoft.com/office/drawing/2010/main" val="0"/>
+                        </a:ext>
+                      </a:extLst>
+                    </a:blip>
+                    <a:srcRect/>
+                    <a:stretch>
+                      <a:fillRect/>
+                    </a:stretch>
+                  </pic:blipFill>
+                  <pic:spPr bwMode="auto">
+                    <a:xfrm>
+                      <a:off x="0" y="0"/>
+                      <a:ext cx="1487512" cy="1687045"/>
+                    </a:xfrm>
+                    <a:prstGeom prst="rect">
+                      <a:avLst/>
+                    </a:prstGeom>
+                    <a:noFill/>
+                    <a:ln>
+                      <a:noFill/>
+                    </a:ln>
+                  </pic:spPr>
+                </pic:pic>
+              </a:graphicData>
+            </a:graphic>
+            <wp14:sizeRelH relativeFrom="margin">
+              <wp14:pctWidth>0</wp14:pctWidth>
+            </wp14:sizeRelH>
+            <wp14:sizeRelV relativeFrom="margin">
+              <wp14:pctHeight>0</wp14:pctHeight>
+            </wp14:sizeRelV>
+          </wp:anchor>
+        </w:drawing>
+      </w:r>
+      <w:r>
+        <w:rPr>
+          <w:lang w:val="es-ES"/>
+        </w:rPr>
+        <w:t xml:space="preserve">El arma es una es un rifle automático que ataca al detectar enemigos en rengo. Al activarse el arma comenzará a disparar rotando suavemente para cubrir </w:t>
+      </w:r>
+      <w:r>
+        <w:rPr>
+          <w:lang w:val="es-ES"/>
+        </w:rPr>
+        <w:t>un gran ángulo de ataque.</w:t>
+      </w:r>
+    </w:p>
+    <w:p>
+      <w:pPr>
+        <w:rPr>
+          <w:lang w:val="es-ES"/>
+        </w:rPr>
+      </w:pPr>
+    </w:p>
+    <w:p>
+      <w:pPr>
+        <w:rPr>
+          <w:lang w:val="es-ES"/>
+        </w:rPr>
+      </w:pPr>
+    </w:p>
+    <w:p>
+      <w:pPr>
+        <w:rPr>
+          <w:lang w:val="es-ES"/>
+        </w:rPr>
+      </w:pPr>
+    </w:p>
+    <w:p>
+      <w:pPr>
+        <w:rPr>
+          <w:lang w:val="es-ES"/>
+        </w:rPr>
+      </w:pPr>
+    </w:p>
+    <w:p>
+      <w:pPr>
+        <w:rPr>
+          <w:lang w:val="es-ES"/>
+        </w:rPr>
+      </w:pPr>
+    </w:p>
+    <w:p>
+      <w:pPr>
+        <w:pStyle w:val="Ttulo3"/>
+        <w:rPr>
+          <w:lang w:val="es-ES"/>
+        </w:rPr>
+      </w:pPr>
+      <w:r>
+        <w:rPr>
+          <w:lang w:val="es-ES"/>
+        </w:rPr>
+        <w:t>Torreta 2</w:t>
+      </w:r>
+      <w:r>
+        <w:rPr>
+          <w:lang w:val="es-ES"/>
+        </w:rPr>
+        <w:t xml:space="preserve"> (3)</w:t>
+      </w:r>
+    </w:p>
+    <w:p>
+      <w:pPr>
+        <w:rPr>
+          <w:lang w:val="es-ES"/>
+        </w:rPr>
+      </w:pPr>
+      <w:r>
+        <w:rPr>
+          <w:noProof/>
+          <w:lang w:val="es-ES"/>
+        </w:rPr>
+        <w:drawing>
+          <wp:anchor distT="0" distB="0" distL="114300" distR="114300" simplePos="0" relativeHeight="251669504" behindDoc="0" locked="0" layoutInCell="1" allowOverlap="1" wp14:anchorId="31FCAB90" wp14:editId="74E021B3">
+            <wp:simplePos x="0" y="0"/>
+            <wp:positionH relativeFrom="margin">
+              <wp:posOffset>2083435</wp:posOffset>
+            </wp:positionH>
+            <wp:positionV relativeFrom="paragraph">
+              <wp:posOffset>304947</wp:posOffset>
+            </wp:positionV>
+            <wp:extent cx="1445475" cy="1837592"/>
+            <wp:effectExtent l="0" t="0" r="0" b="0"/>
+            <wp:wrapNone/>
+            <wp:docPr id="6" name="Imagen 6"/>
+            <wp:cNvGraphicFramePr>
+              <a:graphicFrameLocks xmlns:a="http://schemas.openxmlformats.org/drawingml/2006/main" noChangeAspect="1"/>
+            </wp:cNvGraphicFramePr>
+            <a:graphic xmlns:a="http://schemas.openxmlformats.org/drawingml/2006/main">
+              <a:graphicData uri="http://schemas.openxmlformats.org/drawingml/2006/picture">
+                <pic:pic xmlns:pic="http://schemas.openxmlformats.org/drawingml/2006/picture">
+                  <pic:nvPicPr>
+                    <pic:cNvPr id="0" name="Picture 2"/>
+                    <pic:cNvPicPr>
+                      <a:picLocks noChangeAspect="1" noChangeArrowheads="1"/>
+                    </pic:cNvPicPr>
+                  </pic:nvPicPr>
+                  <pic:blipFill>
+                    <a:blip r:embed="rId11">
+                      <a:extLst>
+                        <a:ext uri="{28A0092B-C50C-407E-A947-70E740481C1C}">
+                          <a14:useLocalDpi xmlns:a14="http://schemas.microsoft.com/office/drawing/2010/main" val="0"/>
+                        </a:ext>
+                      </a:extLst>
+                    </a:blip>
+                    <a:srcRect/>
+                    <a:stretch>
+                      <a:fillRect/>
+                    </a:stretch>
+                  </pic:blipFill>
+                  <pic:spPr bwMode="auto">
+                    <a:xfrm>
+                      <a:off x="0" y="0"/>
+                      <a:ext cx="1445475" cy="1837592"/>
+                    </a:xfrm>
+                    <a:prstGeom prst="rect">
+                      <a:avLst/>
+                    </a:prstGeom>
+                    <a:noFill/>
+                    <a:ln>
+                      <a:noFill/>
+                    </a:ln>
+                  </pic:spPr>
+                </pic:pic>
+              </a:graphicData>
+            </a:graphic>
+            <wp14:sizeRelH relativeFrom="margin">
+              <wp14:pctWidth>0</wp14:pctWidth>
+            </wp14:sizeRelH>
+            <wp14:sizeRelV relativeFrom="margin">
+              <wp14:pctHeight>0</wp14:pctHeight>
+            </wp14:sizeRelV>
+          </wp:anchor>
+        </w:drawing>
+      </w:r>
+      <w:r>
+        <w:rPr>
+          <w:lang w:val="es-ES"/>
+        </w:rPr>
+        <w:t>El arma es un lanzallamas que ataca al detectar enemigos en rengo. Al activarse el arma comenzará a disparar rotando suavemente para cubrir un gran ángulo de ataque.</w:t>
+      </w:r>
+    </w:p>
+    <w:p>
+      <w:pPr>
+        <w:rPr>
+          <w:lang w:val="es-ES"/>
+        </w:rPr>
+      </w:pPr>
+    </w:p>
+    <w:p>
+      <w:pPr>
+        <w:rPr>
+          <w:lang w:val="es-ES"/>
+        </w:rPr>
+      </w:pPr>
+    </w:p>
+    <w:p>
+      <w:pPr>
+        <w:rPr>
+          <w:lang w:val="es-ES"/>
+        </w:rPr>
+      </w:pPr>
+    </w:p>
+    <w:p>
+      <w:pPr>
+        <w:rPr>
+          <w:lang w:val="es-ES"/>
+        </w:rPr>
+      </w:pPr>
+      <w:r>
+        <w:rPr>
+          <w:lang w:val="es-ES"/>
+        </w:rPr>
+        <w:tab/>
+      </w:r>
+    </w:p>
+    <w:p>
+      <w:pPr>
+        <w:rPr>
+          <w:lang w:val="es-ES"/>
+        </w:rPr>
+      </w:pPr>
+    </w:p>
+    <w:p>
+      <w:pPr>
+        <w:rPr>
+          <w:lang w:val="es-ES"/>
+        </w:rPr>
+      </w:pPr>
+    </w:p>
+    <w:p>
+      <w:pPr>
+        <w:rPr>
+          <w:lang w:val="es-ES"/>
+        </w:rPr>
+      </w:pPr>
+    </w:p>
+    <w:p>
+      <w:pPr>
+        <w:rPr>
+          <w:lang w:val="es-ES"/>
+        </w:rPr>
+      </w:pPr>
+    </w:p>
+    <w:p>
+      <w:pPr>
+        <w:pStyle w:val="Ttulo3"/>
+        <w:rPr>
+          <w:lang w:val="es-ES"/>
+        </w:rPr>
+      </w:pPr>
+      <w:r>
+        <w:rPr>
+          <w:lang w:val="es-ES"/>
+        </w:rPr>
+        <w:lastRenderedPageBreak/>
+        <w:t>Torreta 3</w:t>
+      </w:r>
+      <w:r>
+        <w:rPr>
+          <w:lang w:val="es-ES"/>
+        </w:rPr>
+        <w:t xml:space="preserve"> (2)</w:t>
+      </w:r>
+    </w:p>
+    <w:p>
+      <w:pPr>
+        <w:rPr>
+          <w:lang w:val="es-ES"/>
+        </w:rPr>
+      </w:pPr>
+      <w:r>
+        <w:rPr>
+          <w:noProof/>
+          <w:lang w:val="es-ES"/>
+        </w:rPr>
+        <w:drawing>
+          <wp:anchor distT="0" distB="0" distL="114300" distR="114300" simplePos="0" relativeHeight="251670528" behindDoc="0" locked="0" layoutInCell="1" allowOverlap="1" wp14:anchorId="726C683F" wp14:editId="6810B082">
+            <wp:simplePos x="0" y="0"/>
+            <wp:positionH relativeFrom="margin">
+              <wp:posOffset>2108835</wp:posOffset>
+            </wp:positionH>
+            <wp:positionV relativeFrom="paragraph">
+              <wp:posOffset>299867</wp:posOffset>
+            </wp:positionV>
+            <wp:extent cx="1394545" cy="1643820"/>
+            <wp:effectExtent l="0" t="0" r="0" b="0"/>
+            <wp:wrapNone/>
+            <wp:docPr id="7" name="Imagen 7"/>
+            <wp:cNvGraphicFramePr>
+              <a:graphicFrameLocks xmlns:a="http://schemas.openxmlformats.org/drawingml/2006/main" noChangeAspect="1"/>
+            </wp:cNvGraphicFramePr>
+            <a:graphic xmlns:a="http://schemas.openxmlformats.org/drawingml/2006/main">
+              <a:graphicData uri="http://schemas.openxmlformats.org/drawingml/2006/picture">
+                <pic:pic xmlns:pic="http://schemas.openxmlformats.org/drawingml/2006/picture">
+                  <pic:nvPicPr>
+                    <pic:cNvPr id="0" name="Picture 3"/>
+                    <pic:cNvPicPr>
+                      <a:picLocks noChangeAspect="1" noChangeArrowheads="1"/>
+                    </pic:cNvPicPr>
+                  </pic:nvPicPr>
+                  <pic:blipFill>
+                    <a:blip r:embed="rId12">
+                      <a:extLst>
+                        <a:ext uri="{28A0092B-C50C-407E-A947-70E740481C1C}">
+                          <a14:useLocalDpi xmlns:a14="http://schemas.microsoft.com/office/drawing/2010/main" val="0"/>
+                        </a:ext>
+                      </a:extLst>
+                    </a:blip>
+                    <a:srcRect/>
+                    <a:stretch>
+                      <a:fillRect/>
+                    </a:stretch>
+                  </pic:blipFill>
+                  <pic:spPr bwMode="auto">
+                    <a:xfrm>
+                      <a:off x="0" y="0"/>
+                      <a:ext cx="1394545" cy="1643820"/>
+                    </a:xfrm>
+                    <a:prstGeom prst="rect">
+                      <a:avLst/>
+                    </a:prstGeom>
+                    <a:noFill/>
+                    <a:ln>
+                      <a:noFill/>
+                    </a:ln>
+                  </pic:spPr>
+                </pic:pic>
+              </a:graphicData>
+            </a:graphic>
+            <wp14:sizeRelH relativeFrom="margin">
+              <wp14:pctWidth>0</wp14:pctWidth>
+            </wp14:sizeRelH>
+            <wp14:sizeRelV relativeFrom="margin">
+              <wp14:pctHeight>0</wp14:pctHeight>
+            </wp14:sizeRelV>
+          </wp:anchor>
+        </w:drawing>
+      </w:r>
+      <w:r>
+        <w:rPr>
+          <w:lang w:val="es-ES"/>
+        </w:rPr>
+        <w:t>El arma es una torreta de gran calibre con ataque masivo y con daño a múltiples enemigos. Al activarse el arma comenzará a disparar en múltiples direcciones para cubrir un gran ángulo de ataque.</w:t>
+      </w:r>
+    </w:p>
+    <w:p>
+      <w:pPr>
+        <w:rPr>
+          <w:lang w:val="es-ES"/>
+        </w:rPr>
+      </w:pPr>
+    </w:p>
+    <w:p>
+      <w:pPr>
+        <w:rPr>
+          <w:lang w:val="es-ES"/>
+        </w:rPr>
+      </w:pPr>
+    </w:p>
+    <w:p>
+      <w:pPr>
+        <w:rPr>
+          <w:lang w:val="es-ES"/>
+        </w:rPr>
+      </w:pPr>
+    </w:p>
+    <w:p>
+      <w:pPr>
+        <w:rPr>
+          <w:lang w:val="es-ES"/>
+        </w:rPr>
+      </w:pPr>
+    </w:p>
+    <w:p>
+      <w:pPr>
+        <w:pStyle w:val="Ttulo3"/>
+        <w:rPr>
+          <w:lang w:val="es-ES"/>
+        </w:rPr>
+      </w:pPr>
+      <w:r>
+        <w:rPr>
+          <w:lang w:val="es-ES"/>
+        </w:rPr>
+        <w:t>Muro</w:t>
+      </w:r>
+    </w:p>
+    <w:p>
+      <w:pPr>
+        <w:rPr>
+          <w:lang w:val="es-ES"/>
+        </w:rPr>
+      </w:pPr>
+      <w:r>
+        <w:rPr>
+          <w:lang w:val="es-ES"/>
+        </w:rPr>
+        <w:t xml:space="preserve">Es un </w:t>
+      </w:r>
+      <w:proofErr w:type="spellStart"/>
+      <w:r>
+        <w:rPr>
+          <w:lang w:val="es-ES"/>
+        </w:rPr>
+        <w:t>item</w:t>
+      </w:r>
+      <w:proofErr w:type="spellEnd"/>
+      <w:r>
+        <w:rPr>
+          <w:lang w:val="es-ES"/>
+        </w:rPr>
+        <w:t xml:space="preserve"> defensivo que ralentiza el ataque de las </w:t>
+      </w:r>
+      <w:proofErr w:type="spellStart"/>
+      <w:r>
+        <w:rPr>
+          <w:lang w:val="es-ES"/>
+        </w:rPr>
+        <w:t>ordas</w:t>
+      </w:r>
+      <w:proofErr w:type="spellEnd"/>
+      <w:r>
+        <w:rPr>
+          <w:lang w:val="es-ES"/>
+        </w:rPr>
+        <w:t>, cuenta con altos puntos de vida y recibe daño por cantidad de enemigos presentes en un diámetro.</w:t>
+      </w:r>
+    </w:p>
+    <w:p>
+      <w:pPr>
+        <w:rPr>
+          <w:lang w:val="es-ES"/>
+        </w:rPr>
+      </w:pPr>
+    </w:p>
+    <w:p>
+      <w:pPr>
+        <w:rPr>
+          <w:lang w:val="es-ES"/>
+        </w:rPr>
+      </w:pPr>
+    </w:p>
+    <w:p>
+      <w:pPr>
+        <w:rPr>
+          <w:lang w:val="es-ES"/>
+        </w:rPr>
+      </w:pPr>
+    </w:p>
+    <w:p>
+      <w:pPr>
+        <w:rPr>
+          <w:lang w:val="es-ES"/>
+        </w:rPr>
+      </w:pPr>
+    </w:p>
+    <w:p>
+      <w:pPr>
+        <w:pStyle w:val="Ttulo1"/>
+        <w:rPr>
+          <w:lang w:val="es-ES"/>
+        </w:rPr>
+      </w:pPr>
+      <w:r>
+        <w:rPr>
+          <w:lang w:val="es-ES"/>
+        </w:rPr>
+        <w:t xml:space="preserve">Quicksort / </w:t>
+      </w:r>
+      <w:proofErr w:type="spellStart"/>
+      <w:r>
+        <w:rPr>
+          <w:lang w:val="es-ES"/>
+        </w:rPr>
+        <w:t>Arbol</w:t>
+      </w:r>
+      <w:proofErr w:type="spellEnd"/>
     </w:p>
     <w:sectPr>
       <w:pgSz w:w="12240" w:h="15840"/>

</xml_diff>

<commit_message>
Implementación de la cola dinámica vista en clase
</commit_message>
<xml_diff>
--- a/Document Design.docx
+++ b/Document Design.docx
@@ -1844,90 +1844,20 @@
         <w:rPr>
           <w:lang w:val="es-ES"/>
         </w:rPr>
-        <w:t xml:space="preserve">Se dice emplear un juego interactivo del tipo </w:t>
-      </w:r>
-      <w:proofErr w:type="spellStart"/>
-      <w:r>
-        <w:rPr>
-          <w:lang w:val="es-ES"/>
-        </w:rPr>
-        <w:t>tower</w:t>
-      </w:r>
-      <w:proofErr w:type="spellEnd"/>
-      <w:r>
-        <w:rPr>
-          <w:lang w:val="es-ES"/>
-        </w:rPr>
-        <w:t xml:space="preserve"> defense, el cual implementará mediante diferentes aspectos del juego las estructuras </w:t>
-      </w:r>
-      <w:proofErr w:type="spellStart"/>
-      <w:r>
-        <w:rPr>
-          <w:lang w:val="es-ES"/>
-        </w:rPr>
-        <w:t>TDAs</w:t>
-      </w:r>
-      <w:proofErr w:type="spellEnd"/>
-      <w:r>
-        <w:rPr>
-          <w:lang w:val="es-ES"/>
-        </w:rPr>
-        <w:t xml:space="preserve"> vistas durante la materia. El propósito es entregar un material educativo que brinde a los alumnos con herramientas y ejemplos de implementación de los temas de la clase.</w:t>
-      </w:r>
-    </w:p>
-    <w:p>
-      <w:pPr>
-        <w:rPr>
-          <w:lang w:val="es-ES"/>
-        </w:rPr>
-      </w:pPr>
-      <w:r>
-        <w:rPr>
-          <w:lang w:val="es-ES"/>
-        </w:rPr>
-        <w:t xml:space="preserve">Dicho juego se encuentra subido a un repositorio </w:t>
-      </w:r>
-      <w:proofErr w:type="spellStart"/>
-      <w:r>
-        <w:rPr>
-          <w:lang w:val="es-ES"/>
-        </w:rPr>
-        <w:t>git</w:t>
-      </w:r>
-      <w:proofErr w:type="spellEnd"/>
-      <w:r>
-        <w:rPr>
-          <w:lang w:val="es-ES"/>
-        </w:rPr>
-        <w:t xml:space="preserve"> manteniendo un flujo de repositorios donde cada repositorio albergará cada tipo de TDA. Las ramas </w:t>
-      </w:r>
-      <w:proofErr w:type="gramStart"/>
-      <w:r>
-        <w:rPr>
-          <w:lang w:val="es-ES"/>
-        </w:rPr>
-        <w:t>master</w:t>
-      </w:r>
-      <w:proofErr w:type="gramEnd"/>
-      <w:r>
-        <w:rPr>
-          <w:lang w:val="es-ES"/>
-        </w:rPr>
-        <w:t xml:space="preserve"> y </w:t>
-      </w:r>
-      <w:proofErr w:type="spellStart"/>
-      <w:r>
-        <w:rPr>
-          <w:lang w:val="es-ES"/>
-        </w:rPr>
-        <w:t>develop</w:t>
-      </w:r>
-      <w:proofErr w:type="spellEnd"/>
-      <w:r>
-        <w:rPr>
-          <w:lang w:val="es-ES"/>
-        </w:rPr>
-        <w:t xml:space="preserve"> contendrán las versiones finales del proyecto.</w:t>
+        <w:t>Se dice emplear un juego interactivo del tipo tower defense, el cual implementará mediante diferentes aspectos del juego las estructuras TDAs vistas durante la materia. El propósito es entregar un material educativo que brinde a los alumnos con herramientas y ejemplos de implementación de los temas de la clase.</w:t>
+      </w:r>
+    </w:p>
+    <w:p>
+      <w:pPr>
+        <w:rPr>
+          <w:lang w:val="es-ES"/>
+        </w:rPr>
+      </w:pPr>
+      <w:r>
+        <w:rPr>
+          <w:lang w:val="es-ES"/>
+        </w:rPr>
+        <w:t>Dicho juego se encuentra subido a un repositorio git manteniendo un flujo de repositorios donde cada repositorio albergará cada tipo de TDA. Las ramas master y develop contendrán las versiones finales del proyecto.</w:t>
       </w:r>
     </w:p>
     <w:p>
@@ -1949,21 +1879,7 @@
         <w:rPr>
           <w:lang w:val="es-ES"/>
         </w:rPr>
-        <w:t xml:space="preserve">PILAS – </w:t>
-      </w:r>
-      <w:proofErr w:type="spellStart"/>
-      <w:r>
-        <w:rPr>
-          <w:lang w:val="es-ES"/>
-        </w:rPr>
-        <w:t>Power</w:t>
-      </w:r>
-      <w:proofErr w:type="spellEnd"/>
-      <w:r>
-        <w:rPr>
-          <w:lang w:val="es-ES"/>
-        </w:rPr>
-        <w:t xml:space="preserve"> Ups</w:t>
+        <w:t>PILAS – Power Ups</w:t>
       </w:r>
       <w:bookmarkEnd w:id="1"/>
     </w:p>
@@ -2000,35 +1916,7 @@
         <w:rPr>
           <w:lang w:val="es-ES"/>
         </w:rPr>
-        <w:t xml:space="preserve">Se implementa la estructura pila con un sistema de </w:t>
-      </w:r>
-      <w:proofErr w:type="spellStart"/>
-      <w:r>
-        <w:rPr>
-          <w:lang w:val="es-ES"/>
-        </w:rPr>
-        <w:t>power</w:t>
-      </w:r>
-      <w:proofErr w:type="spellEnd"/>
-      <w:r>
-        <w:rPr>
-          <w:lang w:val="es-ES"/>
-        </w:rPr>
-        <w:t xml:space="preserve"> ups que el jugador conseguirá durante el nivel jugado. Tras agarrar un </w:t>
-      </w:r>
-      <w:proofErr w:type="spellStart"/>
-      <w:r>
-        <w:rPr>
-          <w:lang w:val="es-ES"/>
-        </w:rPr>
-        <w:t>power</w:t>
-      </w:r>
-      <w:proofErr w:type="spellEnd"/>
-      <w:r>
-        <w:rPr>
-          <w:lang w:val="es-ES"/>
-        </w:rPr>
-        <w:t xml:space="preserve"> up, los mismos serán almacenados en una pila donde se irán acumulando. El jugador se verá obligado a </w:t>
+        <w:t xml:space="preserve">Se implementa la estructura pila con un sistema de power ups que el jugador conseguirá durante el nivel jugado. Tras agarrar un power up, los mismos serán almacenados en una pila donde se irán acumulando. El jugador se verá obligado a </w:t>
       </w:r>
       <w:r>
         <w:rPr>
@@ -2040,21 +1928,7 @@
         <w:rPr>
           <w:lang w:val="es-ES"/>
         </w:rPr>
-        <w:t xml:space="preserve"> desde el </w:t>
-      </w:r>
-      <w:proofErr w:type="spellStart"/>
-      <w:r>
-        <w:rPr>
-          <w:lang w:val="es-ES"/>
-        </w:rPr>
-        <w:t>power</w:t>
-      </w:r>
-      <w:proofErr w:type="spellEnd"/>
-      <w:r>
-        <w:rPr>
-          <w:lang w:val="es-ES"/>
-        </w:rPr>
-        <w:t xml:space="preserve"> up </w:t>
+        <w:t xml:space="preserve"> desde el power up </w:t>
       </w:r>
       <w:r>
         <w:rPr>
@@ -2083,21 +1957,7 @@
         <w:rPr>
           <w:lang w:val="es-ES"/>
         </w:rPr>
-        <w:t xml:space="preserve">Tipos de </w:t>
-      </w:r>
-      <w:proofErr w:type="spellStart"/>
-      <w:r>
-        <w:rPr>
-          <w:lang w:val="es-ES"/>
-        </w:rPr>
-        <w:t>Power</w:t>
-      </w:r>
-      <w:proofErr w:type="spellEnd"/>
-      <w:r>
-        <w:rPr>
-          <w:lang w:val="es-ES"/>
-        </w:rPr>
-        <w:t xml:space="preserve"> Ups</w:t>
+        <w:t>Tipos de Power Ups</w:t>
       </w:r>
       <w:bookmarkEnd w:id="3"/>
     </w:p>
@@ -2116,30 +1976,14 @@
         </w:rPr>
       </w:pPr>
       <w:bookmarkStart w:id="4" w:name="_Toc48419508"/>
-      <w:proofErr w:type="spellStart"/>
       <w:r>
         <w:rPr>
           <w:lang w:val="es-ES"/>
         </w:rPr>
         <w:lastRenderedPageBreak/>
-        <w:t>Bullet</w:t>
-      </w:r>
-      <w:proofErr w:type="spellEnd"/>
-      <w:r>
-        <w:rPr>
-          <w:lang w:val="es-ES"/>
-        </w:rPr>
-        <w:t xml:space="preserve"> </w:t>
-      </w:r>
-      <w:proofErr w:type="spellStart"/>
-      <w:r>
-        <w:rPr>
-          <w:lang w:val="es-ES"/>
-        </w:rPr>
-        <w:t>Reload</w:t>
+        <w:t>Bullet Reload</w:t>
       </w:r>
       <w:bookmarkEnd w:id="4"/>
-      <w:proofErr w:type="spellEnd"/>
     </w:p>
     <w:p>
       <w:pPr>
@@ -2252,33 +2096,11 @@
         </w:rPr>
       </w:pPr>
       <w:bookmarkStart w:id="5" w:name="_Toc48419509"/>
-      <w:proofErr w:type="spellStart"/>
-      <w:r>
-        <w:rPr>
-          <w:lang w:val="es-ES"/>
-        </w:rPr>
-        <w:t>Weapon</w:t>
-      </w:r>
-      <w:proofErr w:type="spellEnd"/>
-      <w:r>
-        <w:rPr>
-          <w:lang w:val="es-ES"/>
-        </w:rPr>
-        <w:t xml:space="preserve"> </w:t>
-      </w:r>
-      <w:proofErr w:type="spellStart"/>
-      <w:r>
-        <w:rPr>
-          <w:lang w:val="es-ES"/>
-        </w:rPr>
-        <w:t>Repear</w:t>
-      </w:r>
-      <w:proofErr w:type="spellEnd"/>
-      <w:r>
-        <w:rPr>
-          <w:lang w:val="es-ES"/>
-        </w:rPr>
-        <w:t xml:space="preserve"> Kit</w:t>
+      <w:r>
+        <w:rPr>
+          <w:lang w:val="es-ES"/>
+        </w:rPr>
+        <w:t>Weapon Repear Kit</w:t>
       </w:r>
       <w:bookmarkEnd w:id="5"/>
     </w:p>
@@ -2418,33 +2240,11 @@
         </w:rPr>
       </w:pPr>
       <w:bookmarkStart w:id="6" w:name="_Toc48419510"/>
-      <w:proofErr w:type="spellStart"/>
-      <w:r>
-        <w:rPr>
-          <w:lang w:val="es-ES"/>
-        </w:rPr>
-        <w:t>Building</w:t>
-      </w:r>
-      <w:proofErr w:type="spellEnd"/>
-      <w:r>
-        <w:rPr>
-          <w:lang w:val="es-ES"/>
-        </w:rPr>
-        <w:t xml:space="preserve"> </w:t>
-      </w:r>
-      <w:proofErr w:type="spellStart"/>
-      <w:r>
-        <w:rPr>
-          <w:lang w:val="es-ES"/>
-        </w:rPr>
-        <w:t>Repear</w:t>
-      </w:r>
-      <w:proofErr w:type="spellEnd"/>
-      <w:r>
-        <w:rPr>
-          <w:lang w:val="es-ES"/>
-        </w:rPr>
-        <w:t xml:space="preserve"> Kit</w:t>
+      <w:r>
+        <w:rPr>
+          <w:lang w:val="es-ES"/>
+        </w:rPr>
+        <w:t>Building Repear Kit</w:t>
       </w:r>
       <w:bookmarkEnd w:id="6"/>
     </w:p>
@@ -2572,7 +2372,6 @@
         </w:rPr>
       </w:pPr>
       <w:bookmarkStart w:id="7" w:name="_Toc48419511"/>
-      <w:proofErr w:type="spellStart"/>
       <w:r>
         <w:rPr>
           <w:lang w:val="es-ES"/>
@@ -2580,33 +2379,18 @@
         <w:t>Nuke</w:t>
       </w:r>
       <w:bookmarkEnd w:id="7"/>
-      <w:proofErr w:type="spellEnd"/>
-    </w:p>
-    <w:p>
-      <w:pPr>
-        <w:rPr>
-          <w:lang w:val="es-ES"/>
-        </w:rPr>
-      </w:pPr>
-      <w:r>
-        <w:rPr>
-          <w:lang w:val="es-ES"/>
-        </w:rPr>
-        <w:t xml:space="preserve">Este último PU será de un </w:t>
-      </w:r>
-      <w:proofErr w:type="spellStart"/>
-      <w:r>
-        <w:rPr>
-          <w:lang w:val="es-ES"/>
-        </w:rPr>
-        <w:t>drop</w:t>
-      </w:r>
-      <w:proofErr w:type="spellEnd"/>
-      <w:r>
-        <w:rPr>
-          <w:lang w:val="es-ES"/>
-        </w:rPr>
-        <w:t xml:space="preserve"> muy bajo y una vez utilizado </w:t>
+    </w:p>
+    <w:p>
+      <w:pPr>
+        <w:rPr>
+          <w:lang w:val="es-ES"/>
+        </w:rPr>
+      </w:pPr>
+      <w:r>
+        <w:rPr>
+          <w:lang w:val="es-ES"/>
+        </w:rPr>
+        <w:t xml:space="preserve">Este último PU será de un drop muy bajo y una vez utilizado </w:t>
       </w:r>
       <w:r>
         <w:rPr>
@@ -3273,35 +3057,7 @@
         <w:rPr>
           <w:lang w:val="es-ES"/>
         </w:rPr>
-        <w:t xml:space="preserve">Es un </w:t>
-      </w:r>
-      <w:proofErr w:type="spellStart"/>
-      <w:r>
-        <w:rPr>
-          <w:lang w:val="es-ES"/>
-        </w:rPr>
-        <w:t>item</w:t>
-      </w:r>
-      <w:proofErr w:type="spellEnd"/>
-      <w:r>
-        <w:rPr>
-          <w:lang w:val="es-ES"/>
-        </w:rPr>
-        <w:t xml:space="preserve"> defensivo que ralentiza el ataque de las </w:t>
-      </w:r>
-      <w:proofErr w:type="spellStart"/>
-      <w:r>
-        <w:rPr>
-          <w:lang w:val="es-ES"/>
-        </w:rPr>
-        <w:t>ordas</w:t>
-      </w:r>
-      <w:proofErr w:type="spellEnd"/>
-      <w:r>
-        <w:rPr>
-          <w:lang w:val="es-ES"/>
-        </w:rPr>
-        <w:t>, cuenta con altos puntos de vida y recibe daño por cantidad de enemigos presentes en un diámetro.</w:t>
+        <w:t>Es un item defensivo que ralentiza el ataque de las ordas, cuenta con altos puntos de vida y recibe daño por cantidad de enemigos presentes en un diámetro.</w:t>
       </w:r>
     </w:p>
     <w:p>
@@ -3345,14 +3101,12 @@
         </w:rPr>
         <w:t xml:space="preserve">Quicksort / </w:t>
       </w:r>
-      <w:proofErr w:type="spellStart"/>
-      <w:r>
-        <w:rPr>
-          <w:lang w:val="es-ES"/>
-        </w:rPr>
-        <w:t>Arbol</w:t>
-      </w:r>
-      <w:proofErr w:type="spellEnd"/>
+      <w:r>
+        <w:rPr>
+          <w:lang w:val="es-ES"/>
+        </w:rPr>
+        <w:t>Ranking</w:t>
+      </w:r>
     </w:p>
     <w:sectPr>
       <w:pgSz w:w="12240" w:h="15840"/>

</xml_diff>

<commit_message>
Actualización del documento de diseño
</commit_message>
<xml_diff>
--- a/Document Design.docx
+++ b/Document Design.docx
@@ -1844,20 +1844,90 @@
         <w:rPr>
           <w:lang w:val="es-ES"/>
         </w:rPr>
-        <w:t>Se dice emplear un juego interactivo del tipo tower defense, el cual implementará mediante diferentes aspectos del juego las estructuras TDAs vistas durante la materia. El propósito es entregar un material educativo que brinde a los alumnos con herramientas y ejemplos de implementación de los temas de la clase.</w:t>
-      </w:r>
-    </w:p>
-    <w:p>
-      <w:pPr>
-        <w:rPr>
-          <w:lang w:val="es-ES"/>
-        </w:rPr>
-      </w:pPr>
-      <w:r>
-        <w:rPr>
-          <w:lang w:val="es-ES"/>
-        </w:rPr>
-        <w:t>Dicho juego se encuentra subido a un repositorio git manteniendo un flujo de repositorios donde cada repositorio albergará cada tipo de TDA. Las ramas master y develop contendrán las versiones finales del proyecto.</w:t>
+        <w:t xml:space="preserve">Se dice emplear un juego interactivo del tipo </w:t>
+      </w:r>
+      <w:proofErr w:type="spellStart"/>
+      <w:r>
+        <w:rPr>
+          <w:lang w:val="es-ES"/>
+        </w:rPr>
+        <w:t>tower</w:t>
+      </w:r>
+      <w:proofErr w:type="spellEnd"/>
+      <w:r>
+        <w:rPr>
+          <w:lang w:val="es-ES"/>
+        </w:rPr>
+        <w:t xml:space="preserve"> defense, el cual implementará mediante diferentes aspectos del juego las estructuras </w:t>
+      </w:r>
+      <w:proofErr w:type="spellStart"/>
+      <w:r>
+        <w:rPr>
+          <w:lang w:val="es-ES"/>
+        </w:rPr>
+        <w:t>TDAs</w:t>
+      </w:r>
+      <w:proofErr w:type="spellEnd"/>
+      <w:r>
+        <w:rPr>
+          <w:lang w:val="es-ES"/>
+        </w:rPr>
+        <w:t xml:space="preserve"> vistas durante la materia. El propósito es entregar un material educativo que brinde a los alumnos con herramientas y ejemplos de implementación de los temas de la clase.</w:t>
+      </w:r>
+    </w:p>
+    <w:p>
+      <w:pPr>
+        <w:rPr>
+          <w:lang w:val="es-ES"/>
+        </w:rPr>
+      </w:pPr>
+      <w:r>
+        <w:rPr>
+          <w:lang w:val="es-ES"/>
+        </w:rPr>
+        <w:t xml:space="preserve">Dicho juego se encuentra subido a un repositorio </w:t>
+      </w:r>
+      <w:proofErr w:type="spellStart"/>
+      <w:r>
+        <w:rPr>
+          <w:lang w:val="es-ES"/>
+        </w:rPr>
+        <w:t>git</w:t>
+      </w:r>
+      <w:proofErr w:type="spellEnd"/>
+      <w:r>
+        <w:rPr>
+          <w:lang w:val="es-ES"/>
+        </w:rPr>
+        <w:t xml:space="preserve"> manteniendo un flujo de repositorios donde cada repositorio albergará cada tipo de TDA. Las ramas </w:t>
+      </w:r>
+      <w:proofErr w:type="gramStart"/>
+      <w:r>
+        <w:rPr>
+          <w:lang w:val="es-ES"/>
+        </w:rPr>
+        <w:t>master</w:t>
+      </w:r>
+      <w:proofErr w:type="gramEnd"/>
+      <w:r>
+        <w:rPr>
+          <w:lang w:val="es-ES"/>
+        </w:rPr>
+        <w:t xml:space="preserve"> y </w:t>
+      </w:r>
+      <w:proofErr w:type="spellStart"/>
+      <w:r>
+        <w:rPr>
+          <w:lang w:val="es-ES"/>
+        </w:rPr>
+        <w:t>develop</w:t>
+      </w:r>
+      <w:proofErr w:type="spellEnd"/>
+      <w:r>
+        <w:rPr>
+          <w:lang w:val="es-ES"/>
+        </w:rPr>
+        <w:t xml:space="preserve"> contendrán las versiones finales del proyecto.</w:t>
       </w:r>
     </w:p>
     <w:p>
@@ -1879,7 +1949,21 @@
         <w:rPr>
           <w:lang w:val="es-ES"/>
         </w:rPr>
-        <w:t>PILAS – Power Ups</w:t>
+        <w:t xml:space="preserve">PILAS – </w:t>
+      </w:r>
+      <w:proofErr w:type="spellStart"/>
+      <w:r>
+        <w:rPr>
+          <w:lang w:val="es-ES"/>
+        </w:rPr>
+        <w:t>Power</w:t>
+      </w:r>
+      <w:proofErr w:type="spellEnd"/>
+      <w:r>
+        <w:rPr>
+          <w:lang w:val="es-ES"/>
+        </w:rPr>
+        <w:t xml:space="preserve"> Ups</w:t>
       </w:r>
       <w:bookmarkEnd w:id="1"/>
     </w:p>
@@ -1916,7 +2000,35 @@
         <w:rPr>
           <w:lang w:val="es-ES"/>
         </w:rPr>
-        <w:t xml:space="preserve">Se implementa la estructura pila con un sistema de power ups que el jugador conseguirá durante el nivel jugado. Tras agarrar un power up, los mismos serán almacenados en una pila donde se irán acumulando. El jugador se verá obligado a </w:t>
+        <w:t xml:space="preserve">Se implementa la estructura pila con un sistema de </w:t>
+      </w:r>
+      <w:proofErr w:type="spellStart"/>
+      <w:r>
+        <w:rPr>
+          <w:lang w:val="es-ES"/>
+        </w:rPr>
+        <w:t>power</w:t>
+      </w:r>
+      <w:proofErr w:type="spellEnd"/>
+      <w:r>
+        <w:rPr>
+          <w:lang w:val="es-ES"/>
+        </w:rPr>
+        <w:t xml:space="preserve"> ups que el jugador conseguirá durante el nivel jugado. Tras agarrar un </w:t>
+      </w:r>
+      <w:proofErr w:type="spellStart"/>
+      <w:r>
+        <w:rPr>
+          <w:lang w:val="es-ES"/>
+        </w:rPr>
+        <w:t>power</w:t>
+      </w:r>
+      <w:proofErr w:type="spellEnd"/>
+      <w:r>
+        <w:rPr>
+          <w:lang w:val="es-ES"/>
+        </w:rPr>
+        <w:t xml:space="preserve"> up, los mismos serán almacenados en una pila donde se irán acumulando. El jugador se verá obligado a </w:t>
       </w:r>
       <w:r>
         <w:rPr>
@@ -1928,7 +2040,21 @@
         <w:rPr>
           <w:lang w:val="es-ES"/>
         </w:rPr>
-        <w:t xml:space="preserve"> desde el power up </w:t>
+        <w:t xml:space="preserve"> desde el </w:t>
+      </w:r>
+      <w:proofErr w:type="spellStart"/>
+      <w:r>
+        <w:rPr>
+          <w:lang w:val="es-ES"/>
+        </w:rPr>
+        <w:t>power</w:t>
+      </w:r>
+      <w:proofErr w:type="spellEnd"/>
+      <w:r>
+        <w:rPr>
+          <w:lang w:val="es-ES"/>
+        </w:rPr>
+        <w:t xml:space="preserve"> up </w:t>
       </w:r>
       <w:r>
         <w:rPr>
@@ -1957,7 +2083,21 @@
         <w:rPr>
           <w:lang w:val="es-ES"/>
         </w:rPr>
-        <w:t>Tipos de Power Ups</w:t>
+        <w:t xml:space="preserve">Tipos de </w:t>
+      </w:r>
+      <w:proofErr w:type="spellStart"/>
+      <w:r>
+        <w:rPr>
+          <w:lang w:val="es-ES"/>
+        </w:rPr>
+        <w:t>Power</w:t>
+      </w:r>
+      <w:proofErr w:type="spellEnd"/>
+      <w:r>
+        <w:rPr>
+          <w:lang w:val="es-ES"/>
+        </w:rPr>
+        <w:t xml:space="preserve"> Ups</w:t>
       </w:r>
       <w:bookmarkEnd w:id="3"/>
     </w:p>
@@ -1976,14 +2116,30 @@
         </w:rPr>
       </w:pPr>
       <w:bookmarkStart w:id="4" w:name="_Toc48419508"/>
+      <w:proofErr w:type="spellStart"/>
       <w:r>
         <w:rPr>
           <w:lang w:val="es-ES"/>
         </w:rPr>
         <w:lastRenderedPageBreak/>
-        <w:t>Bullet Reload</w:t>
+        <w:t>Bullet</w:t>
+      </w:r>
+      <w:proofErr w:type="spellEnd"/>
+      <w:r>
+        <w:rPr>
+          <w:lang w:val="es-ES"/>
+        </w:rPr>
+        <w:t xml:space="preserve"> </w:t>
+      </w:r>
+      <w:proofErr w:type="spellStart"/>
+      <w:r>
+        <w:rPr>
+          <w:lang w:val="es-ES"/>
+        </w:rPr>
+        <w:t>Reload</w:t>
       </w:r>
       <w:bookmarkEnd w:id="4"/>
+      <w:proofErr w:type="spellEnd"/>
     </w:p>
     <w:p>
       <w:pPr>
@@ -2035,7 +2191,7 @@
                     </pic:cNvPicPr>
                   </pic:nvPicPr>
                   <pic:blipFill>
-                    <a:blip r:embed="rId6" cstate="print">
+                    <a:blip r:embed="rId7" cstate="print">
                       <a:extLst>
                         <a:ext uri="{28A0092B-C50C-407E-A947-70E740481C1C}">
                           <a14:useLocalDpi xmlns:a14="http://schemas.microsoft.com/office/drawing/2010/main" val="0"/>
@@ -2096,11 +2252,33 @@
         </w:rPr>
       </w:pPr>
       <w:bookmarkStart w:id="5" w:name="_Toc48419509"/>
-      <w:r>
-        <w:rPr>
-          <w:lang w:val="es-ES"/>
-        </w:rPr>
-        <w:t>Weapon Repear Kit</w:t>
+      <w:proofErr w:type="spellStart"/>
+      <w:r>
+        <w:rPr>
+          <w:lang w:val="es-ES"/>
+        </w:rPr>
+        <w:t>Weapon</w:t>
+      </w:r>
+      <w:proofErr w:type="spellEnd"/>
+      <w:r>
+        <w:rPr>
+          <w:lang w:val="es-ES"/>
+        </w:rPr>
+        <w:t xml:space="preserve"> </w:t>
+      </w:r>
+      <w:proofErr w:type="spellStart"/>
+      <w:r>
+        <w:rPr>
+          <w:lang w:val="es-ES"/>
+        </w:rPr>
+        <w:t>Repear</w:t>
+      </w:r>
+      <w:proofErr w:type="spellEnd"/>
+      <w:r>
+        <w:rPr>
+          <w:lang w:val="es-ES"/>
+        </w:rPr>
+        <w:t xml:space="preserve"> Kit</w:t>
       </w:r>
       <w:bookmarkEnd w:id="5"/>
     </w:p>
@@ -2166,7 +2344,7 @@
                     </pic:cNvPicPr>
                   </pic:nvPicPr>
                   <pic:blipFill>
-                    <a:blip r:embed="rId7">
+                    <a:blip r:embed="rId8">
                       <a:extLst>
                         <a:ext uri="{28A0092B-C50C-407E-A947-70E740481C1C}">
                           <a14:useLocalDpi xmlns:a14="http://schemas.microsoft.com/office/drawing/2010/main" val="0"/>
@@ -2240,11 +2418,33 @@
         </w:rPr>
       </w:pPr>
       <w:bookmarkStart w:id="6" w:name="_Toc48419510"/>
-      <w:r>
-        <w:rPr>
-          <w:lang w:val="es-ES"/>
-        </w:rPr>
-        <w:t>Building Repear Kit</w:t>
+      <w:proofErr w:type="spellStart"/>
+      <w:r>
+        <w:rPr>
+          <w:lang w:val="es-ES"/>
+        </w:rPr>
+        <w:t>Building</w:t>
+      </w:r>
+      <w:proofErr w:type="spellEnd"/>
+      <w:r>
+        <w:rPr>
+          <w:lang w:val="es-ES"/>
+        </w:rPr>
+        <w:t xml:space="preserve"> </w:t>
+      </w:r>
+      <w:proofErr w:type="spellStart"/>
+      <w:r>
+        <w:rPr>
+          <w:lang w:val="es-ES"/>
+        </w:rPr>
+        <w:t>Repear</w:t>
+      </w:r>
+      <w:proofErr w:type="spellEnd"/>
+      <w:r>
+        <w:rPr>
+          <w:lang w:val="es-ES"/>
+        </w:rPr>
+        <w:t xml:space="preserve"> Kit</w:t>
       </w:r>
       <w:bookmarkEnd w:id="6"/>
     </w:p>
@@ -2298,7 +2498,7 @@
                     </pic:cNvPicPr>
                   </pic:nvPicPr>
                   <pic:blipFill>
-                    <a:blip r:embed="rId8">
+                    <a:blip r:embed="rId9">
                       <a:extLst>
                         <a:ext uri="{28A0092B-C50C-407E-A947-70E740481C1C}">
                           <a14:useLocalDpi xmlns:a14="http://schemas.microsoft.com/office/drawing/2010/main" val="0"/>
@@ -2372,6 +2572,7 @@
         </w:rPr>
       </w:pPr>
       <w:bookmarkStart w:id="7" w:name="_Toc48419511"/>
+      <w:proofErr w:type="spellStart"/>
       <w:r>
         <w:rPr>
           <w:lang w:val="es-ES"/>
@@ -2379,18 +2580,33 @@
         <w:t>Nuke</w:t>
       </w:r>
       <w:bookmarkEnd w:id="7"/>
-    </w:p>
-    <w:p>
-      <w:pPr>
-        <w:rPr>
-          <w:lang w:val="es-ES"/>
-        </w:rPr>
-      </w:pPr>
-      <w:r>
-        <w:rPr>
-          <w:lang w:val="es-ES"/>
-        </w:rPr>
-        <w:t xml:space="preserve">Este último PU será de un drop muy bajo y una vez utilizado </w:t>
+      <w:proofErr w:type="spellEnd"/>
+    </w:p>
+    <w:p>
+      <w:pPr>
+        <w:rPr>
+          <w:lang w:val="es-ES"/>
+        </w:rPr>
+      </w:pPr>
+      <w:r>
+        <w:rPr>
+          <w:lang w:val="es-ES"/>
+        </w:rPr>
+        <w:t xml:space="preserve">Este último PU será de un </w:t>
+      </w:r>
+      <w:proofErr w:type="spellStart"/>
+      <w:r>
+        <w:rPr>
+          <w:lang w:val="es-ES"/>
+        </w:rPr>
+        <w:t>drop</w:t>
+      </w:r>
+      <w:proofErr w:type="spellEnd"/>
+      <w:r>
+        <w:rPr>
+          <w:lang w:val="es-ES"/>
+        </w:rPr>
+        <w:t xml:space="preserve"> muy bajo y una vez utilizado </w:t>
       </w:r>
       <w:r>
         <w:rPr>
@@ -2442,7 +2658,7 @@
                     </pic:cNvPicPr>
                   </pic:nvPicPr>
                   <pic:blipFill>
-                    <a:blip r:embed="rId9" cstate="print">
+                    <a:blip r:embed="rId10" cstate="print">
                       <a:extLst>
                         <a:ext uri="{28A0092B-C50C-407E-A947-70E740481C1C}">
                           <a14:useLocalDpi xmlns:a14="http://schemas.microsoft.com/office/drawing/2010/main" val="0"/>
@@ -2630,13 +2846,13 @@
           <w:lang w:val="es-ES"/>
         </w:rPr>
         <w:drawing>
-          <wp:anchor distT="0" distB="0" distL="114300" distR="114300" simplePos="0" relativeHeight="251668480" behindDoc="0" locked="0" layoutInCell="1" allowOverlap="1" wp14:anchorId="09D07262" wp14:editId="678626E0">
+          <wp:anchor distT="0" distB="0" distL="114300" distR="114300" simplePos="0" relativeHeight="251668480" behindDoc="0" locked="0" layoutInCell="1" allowOverlap="1" wp14:anchorId="09D07262" wp14:editId="6B6342E5">
             <wp:simplePos x="0" y="0"/>
             <wp:positionH relativeFrom="margin">
-              <wp:posOffset>2062480</wp:posOffset>
+              <wp:align>center</wp:align>
             </wp:positionH>
             <wp:positionV relativeFrom="paragraph">
-              <wp:posOffset>255123</wp:posOffset>
+              <wp:posOffset>383589</wp:posOffset>
             </wp:positionV>
             <wp:extent cx="1487512" cy="1687045"/>
             <wp:effectExtent l="0" t="0" r="0" b="0"/>
@@ -2655,7 +2871,7 @@
                     </pic:cNvPicPr>
                   </pic:nvPicPr>
                   <pic:blipFill>
-                    <a:blip r:embed="rId10">
+                    <a:blip r:embed="rId11">
                       <a:extLst>
                         <a:ext uri="{28A0092B-C50C-407E-A947-70E740481C1C}">
                           <a14:useLocalDpi xmlns:a14="http://schemas.microsoft.com/office/drawing/2010/main" val="0"/>
@@ -2742,6 +2958,13 @@
     </w:p>
     <w:p>
       <w:pPr>
+        <w:rPr>
+          <w:lang w:val="es-ES"/>
+        </w:rPr>
+      </w:pPr>
+    </w:p>
+    <w:p>
+      <w:pPr>
         <w:pStyle w:val="Ttulo3"/>
         <w:rPr>
           <w:lang w:val="es-ES"/>
@@ -2772,13 +2995,13 @@
           <w:lang w:val="es-ES"/>
         </w:rPr>
         <w:drawing>
-          <wp:anchor distT="0" distB="0" distL="114300" distR="114300" simplePos="0" relativeHeight="251669504" behindDoc="0" locked="0" layoutInCell="1" allowOverlap="1" wp14:anchorId="31FCAB90" wp14:editId="74E021B3">
+          <wp:anchor distT="0" distB="0" distL="114300" distR="114300" simplePos="0" relativeHeight="251669504" behindDoc="0" locked="0" layoutInCell="1" allowOverlap="1" wp14:anchorId="31FCAB90" wp14:editId="74D85C3E">
             <wp:simplePos x="0" y="0"/>
             <wp:positionH relativeFrom="margin">
-              <wp:posOffset>2083435</wp:posOffset>
+              <wp:align>center</wp:align>
             </wp:positionH>
             <wp:positionV relativeFrom="paragraph">
-              <wp:posOffset>304947</wp:posOffset>
+              <wp:posOffset>416169</wp:posOffset>
             </wp:positionV>
             <wp:extent cx="1445475" cy="1837592"/>
             <wp:effectExtent l="0" t="0" r="0" b="0"/>
@@ -2797,7 +3020,7 @@
                     </pic:cNvPicPr>
                   </pic:nvPicPr>
                   <pic:blipFill>
-                    <a:blip r:embed="rId11">
+                    <a:blip r:embed="rId12">
                       <a:extLst>
                         <a:ext uri="{28A0092B-C50C-407E-A947-70E740481C1C}">
                           <a14:useLocalDpi xmlns:a14="http://schemas.microsoft.com/office/drawing/2010/main" val="0"/>
@@ -2936,13 +3159,13 @@
           <w:lang w:val="es-ES"/>
         </w:rPr>
         <w:drawing>
-          <wp:anchor distT="0" distB="0" distL="114300" distR="114300" simplePos="0" relativeHeight="251670528" behindDoc="0" locked="0" layoutInCell="1" allowOverlap="1" wp14:anchorId="726C683F" wp14:editId="6810B082">
+          <wp:anchor distT="0" distB="0" distL="114300" distR="114300" simplePos="0" relativeHeight="251670528" behindDoc="0" locked="0" layoutInCell="1" allowOverlap="1" wp14:anchorId="726C683F" wp14:editId="74A0AA81">
             <wp:simplePos x="0" y="0"/>
             <wp:positionH relativeFrom="margin">
-              <wp:posOffset>2108835</wp:posOffset>
+              <wp:align>center</wp:align>
             </wp:positionH>
             <wp:positionV relativeFrom="paragraph">
-              <wp:posOffset>299867</wp:posOffset>
+              <wp:posOffset>375920</wp:posOffset>
             </wp:positionV>
             <wp:extent cx="1394545" cy="1643820"/>
             <wp:effectExtent l="0" t="0" r="0" b="0"/>
@@ -2961,7 +3184,7 @@
                     </pic:cNvPicPr>
                   </pic:nvPicPr>
                   <pic:blipFill>
-                    <a:blip r:embed="rId12">
+                    <a:blip r:embed="rId13">
                       <a:extLst>
                         <a:ext uri="{28A0092B-C50C-407E-A947-70E740481C1C}">
                           <a14:useLocalDpi xmlns:a14="http://schemas.microsoft.com/office/drawing/2010/main" val="0"/>
@@ -3035,6 +3258,13 @@
     </w:p>
     <w:p>
       <w:pPr>
+        <w:rPr>
+          <w:lang w:val="es-ES"/>
+        </w:rPr>
+      </w:pPr>
+    </w:p>
+    <w:p>
+      <w:pPr>
         <w:pStyle w:val="Ttulo3"/>
         <w:rPr>
           <w:lang w:val="es-ES"/>
@@ -3057,29 +3287,36 @@
         <w:rPr>
           <w:lang w:val="es-ES"/>
         </w:rPr>
-        <w:t>Es un item defensivo que ralentiza el ataque de las ordas, cuenta con altos puntos de vida y recibe daño por cantidad de enemigos presentes en un diámetro.</w:t>
-      </w:r>
-    </w:p>
-    <w:p>
-      <w:pPr>
-        <w:rPr>
-          <w:lang w:val="es-ES"/>
-        </w:rPr>
-      </w:pPr>
-    </w:p>
-    <w:p>
-      <w:pPr>
-        <w:rPr>
-          <w:lang w:val="es-ES"/>
-        </w:rPr>
-      </w:pPr>
-    </w:p>
-    <w:p>
-      <w:pPr>
-        <w:rPr>
-          <w:lang w:val="es-ES"/>
-        </w:rPr>
-      </w:pPr>
+        <w:t xml:space="preserve">Es un </w:t>
+      </w:r>
+      <w:proofErr w:type="spellStart"/>
+      <w:r>
+        <w:rPr>
+          <w:lang w:val="es-ES"/>
+        </w:rPr>
+        <w:t>item</w:t>
+      </w:r>
+      <w:proofErr w:type="spellEnd"/>
+      <w:r>
+        <w:rPr>
+          <w:lang w:val="es-ES"/>
+        </w:rPr>
+        <w:t xml:space="preserve"> defensivo que ralentiza el ataque de las </w:t>
+      </w:r>
+      <w:proofErr w:type="spellStart"/>
+      <w:r>
+        <w:rPr>
+          <w:lang w:val="es-ES"/>
+        </w:rPr>
+        <w:t>ordas</w:t>
+      </w:r>
+      <w:proofErr w:type="spellEnd"/>
+      <w:r>
+        <w:rPr>
+          <w:lang w:val="es-ES"/>
+        </w:rPr>
+        <w:t>, cuenta con altos puntos de vida y recibe daño por cantidad de enemigos presentes en un diámetro.</w:t>
+      </w:r>
     </w:p>
     <w:p>
       <w:pPr>
@@ -3106,6 +3343,234 @@
           <w:lang w:val="es-ES"/>
         </w:rPr>
         <w:t>Ranking</w:t>
+      </w:r>
+    </w:p>
+    <w:p>
+      <w:pPr>
+        <w:rPr>
+          <w:lang w:val="es-ES"/>
+        </w:rPr>
+      </w:pPr>
+    </w:p>
+    <w:p>
+      <w:pPr>
+        <w:pStyle w:val="Ttulo1"/>
+        <w:rPr>
+          <w:lang w:val="es-ES"/>
+        </w:rPr>
+      </w:pPr>
+      <w:r>
+        <w:rPr>
+          <w:lang w:val="es-ES"/>
+        </w:rPr>
+        <w:t>Descripción</w:t>
+      </w:r>
+    </w:p>
+    <w:p>
+      <w:pPr>
+        <w:rPr>
+          <w:lang w:val="es-ES"/>
+        </w:rPr>
+      </w:pPr>
+      <w:r>
+        <w:rPr>
+          <w:lang w:val="es-ES"/>
+        </w:rPr>
+        <w:t>Se emplea el método Quicksort en el armado de la pantalla Ranking. El ordenamiento de los jugadores registrados se hará mediante el score obtenido durante la jugabilidad del nivel.</w:t>
+      </w:r>
+    </w:p>
+    <w:p>
+      <w:pPr>
+        <w:rPr>
+          <w:lang w:val="es-ES"/>
+        </w:rPr>
+      </w:pPr>
+    </w:p>
+    <w:p>
+      <w:pPr>
+        <w:pStyle w:val="Ttulo1"/>
+        <w:rPr>
+          <w:lang w:val="es-ES"/>
+        </w:rPr>
+      </w:pPr>
+      <w:r>
+        <w:rPr>
+          <w:lang w:val="es-ES"/>
+        </w:rPr>
+        <w:t>Interfaz</w:t>
+      </w:r>
+    </w:p>
+    <w:p>
+      <w:pPr>
+        <w:rPr>
+          <w:lang w:val="es-ES"/>
+        </w:rPr>
+      </w:pPr>
+      <w:r>
+        <w:rPr>
+          <w:lang w:val="es-ES"/>
+        </w:rPr>
+        <w:t xml:space="preserve">La información se mostrará </w:t>
+      </w:r>
+      <w:r>
+        <w:rPr>
+          <w:lang w:val="es-ES"/>
+        </w:rPr>
+        <w:t>mediante un objeto que contiene los datos y objetos visuales de cada posición almacenados, y ordenados mediante el TDA Quicksort</w:t>
+      </w:r>
+    </w:p>
+    <w:p>
+      <w:pPr>
+        <w:rPr>
+          <w:lang w:val="es-ES"/>
+        </w:rPr>
+      </w:pPr>
+      <w:r>
+        <w:rPr>
+          <w:noProof/>
+        </w:rPr>
+        <w:drawing>
+          <wp:inline distT="0" distB="0" distL="0" distR="0" wp14:anchorId="05A20913" wp14:editId="20FC125A">
+            <wp:extent cx="5612130" cy="1007110"/>
+            <wp:effectExtent l="0" t="0" r="7620" b="2540"/>
+            <wp:docPr id="9" name="Imagen 9"/>
+            <wp:cNvGraphicFramePr>
+              <a:graphicFrameLocks xmlns:a="http://schemas.openxmlformats.org/drawingml/2006/main" noChangeAspect="1"/>
+            </wp:cNvGraphicFramePr>
+            <a:graphic xmlns:a="http://schemas.openxmlformats.org/drawingml/2006/main">
+              <a:graphicData uri="http://schemas.openxmlformats.org/drawingml/2006/picture">
+                <pic:pic xmlns:pic="http://schemas.openxmlformats.org/drawingml/2006/picture">
+                  <pic:nvPicPr>
+                    <pic:cNvPr id="1" name=""/>
+                    <pic:cNvPicPr/>
+                  </pic:nvPicPr>
+                  <pic:blipFill>
+                    <a:blip r:embed="rId14"/>
+                    <a:stretch>
+                      <a:fillRect/>
+                    </a:stretch>
+                  </pic:blipFill>
+                  <pic:spPr>
+                    <a:xfrm>
+                      <a:off x="0" y="0"/>
+                      <a:ext cx="5612130" cy="1007110"/>
+                    </a:xfrm>
+                    <a:prstGeom prst="rect">
+                      <a:avLst/>
+                    </a:prstGeom>
+                  </pic:spPr>
+                </pic:pic>
+              </a:graphicData>
+            </a:graphic>
+          </wp:inline>
+        </w:drawing>
+      </w:r>
+    </w:p>
+    <w:p>
+      <w:pPr>
+        <w:rPr>
+          <w:lang w:val="es-ES"/>
+        </w:rPr>
+      </w:pPr>
+      <w:r>
+        <w:rPr>
+          <w:lang w:val="es-ES"/>
+        </w:rPr>
+        <w:t>Se muestran los siguientes datos:</w:t>
+      </w:r>
+    </w:p>
+    <w:p>
+      <w:pPr>
+        <w:pStyle w:val="Prrafodelista"/>
+        <w:numPr>
+          <w:ilvl w:val="0"/>
+          <w:numId w:val="1"/>
+        </w:numPr>
+        <w:rPr>
+          <w:lang w:val="es-ES"/>
+        </w:rPr>
+      </w:pPr>
+      <w:r>
+        <w:rPr>
+          <w:lang w:val="es-ES"/>
+        </w:rPr>
+        <w:t>Posición</w:t>
+      </w:r>
+    </w:p>
+    <w:p>
+      <w:pPr>
+        <w:pStyle w:val="Prrafodelista"/>
+        <w:numPr>
+          <w:ilvl w:val="0"/>
+          <w:numId w:val="1"/>
+        </w:numPr>
+        <w:rPr>
+          <w:lang w:val="es-ES"/>
+        </w:rPr>
+      </w:pPr>
+      <w:r>
+        <w:rPr>
+          <w:lang w:val="es-ES"/>
+        </w:rPr>
+        <w:t>Nombre del jugador</w:t>
+      </w:r>
+    </w:p>
+    <w:p>
+      <w:pPr>
+        <w:pStyle w:val="Prrafodelista"/>
+        <w:numPr>
+          <w:ilvl w:val="0"/>
+          <w:numId w:val="1"/>
+        </w:numPr>
+        <w:rPr>
+          <w:lang w:val="es-ES"/>
+        </w:rPr>
+      </w:pPr>
+      <w:proofErr w:type="spellStart"/>
+      <w:r>
+        <w:rPr>
+          <w:lang w:val="es-ES"/>
+        </w:rPr>
+        <w:t>Stage</w:t>
+      </w:r>
+      <w:proofErr w:type="spellEnd"/>
+      <w:r>
+        <w:rPr>
+          <w:lang w:val="es-ES"/>
+        </w:rPr>
+        <w:t xml:space="preserve"> o etapa alcanzada durante </w:t>
+      </w:r>
+      <w:proofErr w:type="spellStart"/>
+      <w:r>
+        <w:rPr>
+          <w:lang w:val="es-ES"/>
+        </w:rPr>
+        <w:t>le</w:t>
+      </w:r>
+      <w:proofErr w:type="spellEnd"/>
+      <w:r>
+        <w:rPr>
+          <w:lang w:val="es-ES"/>
+        </w:rPr>
+        <w:t xml:space="preserve"> juego</w:t>
+      </w:r>
+    </w:p>
+    <w:p>
+      <w:pPr>
+        <w:pStyle w:val="Prrafodelista"/>
+        <w:numPr>
+          <w:ilvl w:val="0"/>
+          <w:numId w:val="1"/>
+        </w:numPr>
+        <w:rPr>
+          <w:lang w:val="es-ES"/>
+        </w:rPr>
+      </w:pPr>
+      <w:r>
+        <w:rPr>
+          <w:lang w:val="es-ES"/>
+        </w:rPr>
+        <w:t>Score o puntaje adquirido</w:t>
       </w:r>
     </w:p>
     <w:sectPr>
@@ -3118,6 +3583,127 @@
     </w:sectPr>
   </w:body>
 </w:document>
+</file>
+
+<file path=word/numbering.xml><?xml version="1.0" encoding="utf-8"?>
+<w:numbering xmlns:wpc="http://schemas.microsoft.com/office/word/2010/wordprocessingCanvas" xmlns:cx="http://schemas.microsoft.com/office/drawing/2014/chartex" xmlns:cx1="http://schemas.microsoft.com/office/drawing/2015/9/8/chartex" xmlns:cx2="http://schemas.microsoft.com/office/drawing/2015/10/21/chartex" xmlns:cx3="http://schemas.microsoft.com/office/drawing/2016/5/9/chartex" xmlns:cx4="http://schemas.microsoft.com/office/drawing/2016/5/10/chartex" xmlns:cx5="http://schemas.microsoft.com/office/drawing/2016/5/11/chartex" xmlns:cx6="http://schemas.microsoft.com/office/drawing/2016/5/12/chartex" xmlns:cx7="http://schemas.microsoft.com/office/drawing/2016/5/13/chartex" xmlns:cx8="http://schemas.microsoft.com/office/drawing/2016/5/14/chartex" xmlns:mc="http://schemas.openxmlformats.org/markup-compatibility/2006" xmlns:aink="http://schemas.microsoft.com/office/drawing/2016/ink" xmlns:am3d="http://schemas.microsoft.com/office/drawing/2017/model3d" xmlns:o="urn:schemas-microsoft-com:office:office" xmlns:r="http://schemas.openxmlformats.org/officeDocument/2006/relationships" xmlns:m="http://schemas.openxmlformats.org/officeDocument/2006/math" xmlns:v="urn:schemas-microsoft-com:vml" xmlns:wp14="http://schemas.microsoft.com/office/word/2010/wordprocessingDrawing" xmlns:wp="http://schemas.openxmlformats.org/drawingml/2006/wordprocessingDrawing" xmlns:w10="urn:schemas-microsoft-com:office:word" xmlns:w="http://schemas.openxmlformats.org/wordprocessingml/2006/main" xmlns:w14="http://schemas.microsoft.com/office/word/2010/wordml" xmlns:w15="http://schemas.microsoft.com/office/word/2012/wordml" xmlns:w16cex="http://schemas.microsoft.com/office/word/2018/wordml/cex" xmlns:w16cid="http://schemas.microsoft.com/office/word/2016/wordml/cid" xmlns:w16="http://schemas.microsoft.com/office/word/2018/wordml" xmlns:w16se="http://schemas.microsoft.com/office/word/2015/wordml/symex" xmlns:wpg="http://schemas.microsoft.com/office/word/2010/wordprocessingGroup" xmlns:wpi="http://schemas.microsoft.com/office/word/2010/wordprocessingInk" xmlns:wne="http://schemas.microsoft.com/office/word/2006/wordml" xmlns:wps="http://schemas.microsoft.com/office/word/2010/wordprocessingShape" mc:Ignorable="w14 w15 w16se w16cid w16 w16cex wp14">
+  <w:abstractNum w:abstractNumId="0" w15:restartNumberingAfterBreak="0">
+    <w:nsid w:val="6585682F"/>
+    <w:multiLevelType w:val="hybridMultilevel"/>
+    <w:tmpl w:val="4E48B41E"/>
+    <w:lvl w:ilvl="0" w:tplc="540A0001">
+      <w:start w:val="1"/>
+      <w:numFmt w:val="bullet"/>
+      <w:lvlText w:val=""/>
+      <w:lvlJc w:val="left"/>
+      <w:pPr>
+        <w:ind w:left="720" w:hanging="360"/>
+      </w:pPr>
+      <w:rPr>
+        <w:rFonts w:ascii="Symbol" w:hAnsi="Symbol" w:hint="default"/>
+      </w:rPr>
+    </w:lvl>
+    <w:lvl w:ilvl="1" w:tplc="540A0003" w:tentative="1">
+      <w:start w:val="1"/>
+      <w:numFmt w:val="bullet"/>
+      <w:lvlText w:val="o"/>
+      <w:lvlJc w:val="left"/>
+      <w:pPr>
+        <w:ind w:left="1440" w:hanging="360"/>
+      </w:pPr>
+      <w:rPr>
+        <w:rFonts w:ascii="Courier New" w:hAnsi="Courier New" w:cs="Courier New" w:hint="default"/>
+      </w:rPr>
+    </w:lvl>
+    <w:lvl w:ilvl="2" w:tplc="540A0005" w:tentative="1">
+      <w:start w:val="1"/>
+      <w:numFmt w:val="bullet"/>
+      <w:lvlText w:val=""/>
+      <w:lvlJc w:val="left"/>
+      <w:pPr>
+        <w:ind w:left="2160" w:hanging="360"/>
+      </w:pPr>
+      <w:rPr>
+        <w:rFonts w:ascii="Wingdings" w:hAnsi="Wingdings" w:hint="default"/>
+      </w:rPr>
+    </w:lvl>
+    <w:lvl w:ilvl="3" w:tplc="540A0001" w:tentative="1">
+      <w:start w:val="1"/>
+      <w:numFmt w:val="bullet"/>
+      <w:lvlText w:val=""/>
+      <w:lvlJc w:val="left"/>
+      <w:pPr>
+        <w:ind w:left="2880" w:hanging="360"/>
+      </w:pPr>
+      <w:rPr>
+        <w:rFonts w:ascii="Symbol" w:hAnsi="Symbol" w:hint="default"/>
+      </w:rPr>
+    </w:lvl>
+    <w:lvl w:ilvl="4" w:tplc="540A0003" w:tentative="1">
+      <w:start w:val="1"/>
+      <w:numFmt w:val="bullet"/>
+      <w:lvlText w:val="o"/>
+      <w:lvlJc w:val="left"/>
+      <w:pPr>
+        <w:ind w:left="3600" w:hanging="360"/>
+      </w:pPr>
+      <w:rPr>
+        <w:rFonts w:ascii="Courier New" w:hAnsi="Courier New" w:cs="Courier New" w:hint="default"/>
+      </w:rPr>
+    </w:lvl>
+    <w:lvl w:ilvl="5" w:tplc="540A0005" w:tentative="1">
+      <w:start w:val="1"/>
+      <w:numFmt w:val="bullet"/>
+      <w:lvlText w:val=""/>
+      <w:lvlJc w:val="left"/>
+      <w:pPr>
+        <w:ind w:left="4320" w:hanging="360"/>
+      </w:pPr>
+      <w:rPr>
+        <w:rFonts w:ascii="Wingdings" w:hAnsi="Wingdings" w:hint="default"/>
+      </w:rPr>
+    </w:lvl>
+    <w:lvl w:ilvl="6" w:tplc="540A0001" w:tentative="1">
+      <w:start w:val="1"/>
+      <w:numFmt w:val="bullet"/>
+      <w:lvlText w:val=""/>
+      <w:lvlJc w:val="left"/>
+      <w:pPr>
+        <w:ind w:left="5040" w:hanging="360"/>
+      </w:pPr>
+      <w:rPr>
+        <w:rFonts w:ascii="Symbol" w:hAnsi="Symbol" w:hint="default"/>
+      </w:rPr>
+    </w:lvl>
+    <w:lvl w:ilvl="7" w:tplc="540A0003" w:tentative="1">
+      <w:start w:val="1"/>
+      <w:numFmt w:val="bullet"/>
+      <w:lvlText w:val="o"/>
+      <w:lvlJc w:val="left"/>
+      <w:pPr>
+        <w:ind w:left="5760" w:hanging="360"/>
+      </w:pPr>
+      <w:rPr>
+        <w:rFonts w:ascii="Courier New" w:hAnsi="Courier New" w:cs="Courier New" w:hint="default"/>
+      </w:rPr>
+    </w:lvl>
+    <w:lvl w:ilvl="8" w:tplc="540A0005" w:tentative="1">
+      <w:start w:val="1"/>
+      <w:numFmt w:val="bullet"/>
+      <w:lvlText w:val=""/>
+      <w:lvlJc w:val="left"/>
+      <w:pPr>
+        <w:ind w:left="6480" w:hanging="360"/>
+      </w:pPr>
+      <w:rPr>
+        <w:rFonts w:ascii="Wingdings" w:hAnsi="Wingdings" w:hint="default"/>
+      </w:rPr>
+    </w:lvl>
+  </w:abstractNum>
+  <w:num w:numId="1">
+    <w:abstractNumId w:val="0"/>
+  </w:num>
+</w:numbering>
 </file>
 
 <file path=word/styles.xml><?xml version="1.0" encoding="utf-8"?>
@@ -3728,6 +4314,17 @@
       <w:u w:val="single"/>
     </w:rPr>
   </w:style>
+  <w:style w:type="paragraph" w:styleId="Prrafodelista">
+    <w:name w:val="List Paragraph"/>
+    <w:basedOn w:val="Normal"/>
+    <w:uiPriority w:val="34"/>
+    <w:qFormat/>
+    <w:rsid w:val="007F0748"/>
+    <w:pPr>
+      <w:ind w:left="720"/>
+      <w:contextualSpacing/>
+    </w:pPr>
+  </w:style>
 </w:styles>
 </file>
 

</xml_diff>